<commit_message>
Adding support for alerted apps String event
</commit_message>
<xml_diff>
--- a/CA MAA - APM Integration.docx
+++ b/CA MAA - APM Integration.docx
@@ -443,28 +443,28 @@
         <w:pStyle w:val="copyright"/>
       </w:pPr>
       <w:r>
-        <w:t>This Documentation may not be copied, transferred, reproduced, disclosed, modified or duplicated, in whole or in part, without the prior written consent of CA. This Documentation is confidential and proprietary information of CA and may not be disclosed by you or used for any purpose other than as may be permitted in (</w:t>
-      </w:r>
-      <w:proofErr w:type="spellStart"/>
-      <w:r>
-        <w:t>i</w:t>
-      </w:r>
-      <w:proofErr w:type="spellEnd"/>
-      <w:r>
-        <w:t xml:space="preserve">) a separate agreement between you and CA governing your use of the CA software to which the Documentation relates; or (ii) a separate confidentiality agreement between you and CA. </w:t>
-      </w:r>
-    </w:p>
-    <w:p>
-      <w:pPr>
-        <w:pStyle w:val="copyright"/>
-      </w:pPr>
-      <w:r>
-        <w:t>Notwithstanding the foregoing, if you are a licensed user of the software product(s) addressed in the Documentation, you may print or otherwise make available a reasonable number of copies of the Documentation for internal use by you and your employees in connection with that so</w:t>
+        <w:t xml:space="preserve">This Documentation may not be copied, transferred, reproduced, disclosed, modified or duplicated, in whole or </w:t>
       </w:r>
       <w:bookmarkStart w:id="0" w:name="_GoBack"/>
       <w:bookmarkEnd w:id="0"/>
       <w:r>
-        <w:t xml:space="preserve">ftware, provided that all CA copyright notices and legends are affixed to each reproduced copy. </w:t>
+        <w:t>in part, without the prior written consent of CA. This Documentation is confidential and proprietary information of CA and may not be disclosed by you or used for any purpose other than as may be permitted in (</w:t>
+      </w:r>
+      <w:proofErr w:type="spellStart"/>
+      <w:r>
+        <w:t>i</w:t>
+      </w:r>
+      <w:proofErr w:type="spellEnd"/>
+      <w:r>
+        <w:t xml:space="preserve">) a separate agreement between you and CA governing your use of the CA software to which the Documentation relates; or (ii) a separate confidentiality agreement between you and CA. </w:t>
+      </w:r>
+    </w:p>
+    <w:p>
+      <w:pPr>
+        <w:pStyle w:val="copyright"/>
+      </w:pPr>
+      <w:r>
+        <w:t xml:space="preserve">Notwithstanding the foregoing, if you are a licensed user of the software product(s) addressed in the Documentation, you may print or otherwise make available a reasonable number of copies of the Documentation for internal use by you and your employees in connection with that software, provided that all CA copyright notices and legends are affixed to each reproduced copy. </w:t>
       </w:r>
     </w:p>
     <w:p>
@@ -1175,15 +1175,23 @@
           <w:numId w:val="39"/>
         </w:numPr>
         <w:rPr>
-          <w:rFonts w:asciiTheme="majorHAnsi" w:hAnsiTheme="majorHAnsi" w:cs="Arial"/>
-        </w:rPr>
-      </w:pPr>
-      <w:r>
-        <w:rPr>
           <w:rFonts w:asciiTheme="majorHAnsi" w:hAnsiTheme="majorHAnsi"/>
         </w:rPr>
-        <w:t>Application performance</w:t>
-      </w:r>
+      </w:pPr>
+      <w:r>
+        <w:rPr>
+          <w:rFonts w:asciiTheme="majorHAnsi" w:hAnsiTheme="majorHAnsi"/>
+        </w:rPr>
+        <w:t xml:space="preserve">Alerted Mobile Apps: </w:t>
+      </w:r>
+      <w:proofErr w:type="spellStart"/>
+      <w:r>
+        <w:rPr>
+          <w:rFonts w:asciiTheme="majorHAnsi" w:hAnsiTheme="majorHAnsi"/>
+        </w:rPr>
+        <w:t>StringEvent</w:t>
+      </w:r>
+      <w:proofErr w:type="spellEnd"/>
     </w:p>
     <w:p>
       <w:pPr>
@@ -1200,7 +1208,46 @@
         <w:rPr>
           <w:rFonts w:asciiTheme="majorHAnsi" w:hAnsiTheme="majorHAnsi"/>
         </w:rPr>
-        <w:t>Active users</w:t>
+        <w:t>Alert threshold set in CA MAA for app has been exceeded</w:t>
+      </w:r>
+    </w:p>
+    <w:p>
+      <w:pPr>
+        <w:pStyle w:val="ListParagraph"/>
+        <w:rPr>
+          <w:rFonts w:asciiTheme="majorHAnsi" w:hAnsiTheme="majorHAnsi"/>
+        </w:rPr>
+      </w:pPr>
+    </w:p>
+    <w:p>
+      <w:pPr>
+        <w:rPr>
+          <w:rFonts w:asciiTheme="majorHAnsi" w:hAnsiTheme="majorHAnsi"/>
+        </w:rPr>
+      </w:pPr>
+    </w:p>
+    <w:p>
+      <w:pPr>
+        <w:pStyle w:val="ListParagraph"/>
+        <w:numPr>
+          <w:ilvl w:val="0"/>
+          <w:numId w:val="39"/>
+        </w:numPr>
+        <w:rPr>
+          <w:rFonts w:asciiTheme="majorHAnsi" w:hAnsiTheme="majorHAnsi" w:cs="Arial"/>
+        </w:rPr>
+      </w:pPr>
+      <w:r>
+        <w:rPr>
+          <w:rFonts w:asciiTheme="majorHAnsi" w:hAnsiTheme="majorHAnsi"/>
+        </w:rPr>
+        <w:t>Application performance</w:t>
+      </w:r>
+      <w:r>
+        <w:rPr>
+          <w:rFonts w:asciiTheme="majorHAnsi" w:hAnsiTheme="majorHAnsi"/>
+        </w:rPr>
+        <w:t xml:space="preserve"> (MAA/Apps)</w:t>
       </w:r>
     </w:p>
     <w:p>
@@ -1218,8 +1265,7 @@
         <w:rPr>
           <w:rFonts w:asciiTheme="majorHAnsi" w:hAnsiTheme="majorHAnsi"/>
         </w:rPr>
-        <w:lastRenderedPageBreak/>
-        <w:t>Crashes</w:t>
+        <w:t>Active users</w:t>
       </w:r>
     </w:p>
     <w:p>
@@ -1237,7 +1283,7 @@
         <w:rPr>
           <w:rFonts w:asciiTheme="majorHAnsi" w:hAnsiTheme="majorHAnsi"/>
         </w:rPr>
-        <w:t>Data in</w:t>
+        <w:t>Crashes</w:t>
       </w:r>
     </w:p>
     <w:p>
@@ -1255,7 +1301,7 @@
         <w:rPr>
           <w:rFonts w:asciiTheme="majorHAnsi" w:hAnsiTheme="majorHAnsi"/>
         </w:rPr>
-        <w:t>Data out</w:t>
+        <w:t>Data in</w:t>
       </w:r>
     </w:p>
     <w:p>
@@ -1273,7 +1319,7 @@
         <w:rPr>
           <w:rFonts w:asciiTheme="majorHAnsi" w:hAnsiTheme="majorHAnsi"/>
         </w:rPr>
-        <w:t>Latency</w:t>
+        <w:t>Data out</w:t>
       </w:r>
     </w:p>
     <w:p>
@@ -1291,7 +1337,7 @@
         <w:rPr>
           <w:rFonts w:asciiTheme="majorHAnsi" w:hAnsiTheme="majorHAnsi"/>
         </w:rPr>
-        <w:t>Load time</w:t>
+        <w:t>Latency</w:t>
       </w:r>
     </w:p>
     <w:p>
@@ -1309,7 +1355,7 @@
         <w:rPr>
           <w:rFonts w:asciiTheme="majorHAnsi" w:hAnsiTheme="majorHAnsi"/>
         </w:rPr>
-        <w:t>http errors</w:t>
+        <w:t>Load time</w:t>
       </w:r>
     </w:p>
     <w:p>
@@ -1327,6 +1373,24 @@
         <w:rPr>
           <w:rFonts w:asciiTheme="majorHAnsi" w:hAnsiTheme="majorHAnsi"/>
         </w:rPr>
+        <w:t>http errors</w:t>
+      </w:r>
+    </w:p>
+    <w:p>
+      <w:pPr>
+        <w:pStyle w:val="ListParagraph"/>
+        <w:numPr>
+          <w:ilvl w:val="1"/>
+          <w:numId w:val="39"/>
+        </w:numPr>
+        <w:rPr>
+          <w:rFonts w:asciiTheme="majorHAnsi" w:hAnsiTheme="majorHAnsi" w:cs="Arial"/>
+        </w:rPr>
+      </w:pPr>
+      <w:r>
+        <w:rPr>
+          <w:rFonts w:asciiTheme="majorHAnsi" w:hAnsiTheme="majorHAnsi"/>
+        </w:rPr>
         <w:t>http requests</w:t>
       </w:r>
     </w:p>
@@ -1347,6 +1411,12 @@
         </w:rPr>
         <w:t>Country</w:t>
       </w:r>
+      <w:r>
+        <w:rPr>
+          <w:rFonts w:asciiTheme="majorHAnsi" w:hAnsiTheme="majorHAnsi"/>
+        </w:rPr>
+        <w:t xml:space="preserve"> (MAA/Country)</w:t>
+      </w:r>
     </w:p>
     <w:p>
       <w:pPr>
@@ -1365,6 +1435,12 @@
         </w:rPr>
         <w:t>Usage</w:t>
       </w:r>
+      <w:r>
+        <w:rPr>
+          <w:rFonts w:asciiTheme="majorHAnsi" w:hAnsiTheme="majorHAnsi"/>
+        </w:rPr>
+        <w:t xml:space="preserve"> (sessions) per country</w:t>
+      </w:r>
     </w:p>
     <w:p>
       <w:pPr>
@@ -1383,6 +1459,12 @@
         </w:rPr>
         <w:t>Platform</w:t>
       </w:r>
+      <w:r>
+        <w:rPr>
+          <w:rFonts w:asciiTheme="majorHAnsi" w:hAnsiTheme="majorHAnsi"/>
+        </w:rPr>
+        <w:t xml:space="preserve"> (MAA/Platform)</w:t>
+      </w:r>
     </w:p>
     <w:p>
       <w:pPr>
@@ -1399,26 +1481,45 @@
         <w:rPr>
           <w:rFonts w:asciiTheme="majorHAnsi" w:hAnsiTheme="majorHAnsi"/>
         </w:rPr>
-        <w:t xml:space="preserve">Crashes </w:t>
-      </w:r>
-    </w:p>
-    <w:p>
-      <w:pPr>
-        <w:rPr>
-          <w:color w:val="808080" w:themeColor="background1" w:themeShade="80"/>
-        </w:rPr>
-      </w:pPr>
-      <w:r>
-        <w:rPr>
+        <w:t>Number of c</w:t>
+      </w:r>
+      <w:r>
+        <w:rPr>
+          <w:rFonts w:asciiTheme="majorHAnsi" w:hAnsiTheme="majorHAnsi"/>
+        </w:rPr>
+        <w:t>rashes</w:t>
+      </w:r>
+      <w:r>
+        <w:rPr>
+          <w:rFonts w:asciiTheme="majorHAnsi" w:hAnsiTheme="majorHAnsi"/>
+        </w:rPr>
+        <w:t xml:space="preserve"> per app</w:t>
+      </w:r>
+    </w:p>
+    <w:p>
+      <w:pPr>
+        <w:rPr>
+          <w:rFonts w:asciiTheme="majorHAnsi" w:hAnsiTheme="majorHAnsi"/>
+        </w:rPr>
+      </w:pPr>
+    </w:p>
+    <w:p>
+      <w:pPr>
+        <w:rPr>
+          <w:rFonts w:asciiTheme="majorHAnsi" w:hAnsiTheme="majorHAnsi" w:cs="Arial"/>
+        </w:rPr>
+      </w:pPr>
+      <w:r>
+        <w:rPr>
+          <w:rFonts w:asciiTheme="majorHAnsi" w:hAnsiTheme="majorHAnsi"/>
           <w:noProof/>
-          <w:color w:val="808080" w:themeColor="background1" w:themeShade="80"/>
           <w:lang w:val="en-US"/>
         </w:rPr>
         <w:drawing>
-          <wp:inline distT="0" distB="0" distL="0" distR="0" wp14:anchorId="2471C7B2" wp14:editId="3C06C361">
-            <wp:extent cx="3916680" cy="5638800"/>
-            <wp:effectExtent l="0" t="0" r="7620" b="0"/>
-            <wp:docPr id="11" name="Picture 11"/>
+          <wp:inline distT="0" distB="0" distL="0" distR="0" wp14:anchorId="5441E3D1" wp14:editId="0AD27840">
+            <wp:extent cx="5265420" cy="3672840"/>
+            <wp:effectExtent l="0" t="0" r="0" b="3810"/>
+            <wp:docPr id="7" name="Picture 7"/>
             <wp:cNvGraphicFramePr>
               <a:graphicFrameLocks xmlns:a="http://schemas.openxmlformats.org/drawingml/2006/main" noChangeAspect="1"/>
             </wp:cNvGraphicFramePr>
@@ -1426,7 +1527,7 @@
               <a:graphicData uri="http://schemas.openxmlformats.org/drawingml/2006/picture">
                 <pic:pic xmlns:pic="http://schemas.openxmlformats.org/drawingml/2006/picture">
                   <pic:nvPicPr>
-                    <pic:cNvPr id="0" name="Picture 3"/>
+                    <pic:cNvPr id="0" name="Picture 2"/>
                     <pic:cNvPicPr>
                       <a:picLocks noChangeAspect="1" noChangeArrowheads="1"/>
                     </pic:cNvPicPr>
@@ -1447,7 +1548,7 @@
                   <pic:spPr bwMode="auto">
                     <a:xfrm>
                       <a:off x="0" y="0"/>
-                      <a:ext cx="3916680" cy="5638800"/>
+                      <a:ext cx="5265420" cy="3672840"/>
                     </a:xfrm>
                     <a:prstGeom prst="rect">
                       <a:avLst/>
@@ -1463,6 +1564,19 @@
           </wp:inline>
         </w:drawing>
       </w:r>
+      <w:r>
+        <w:rPr>
+          <w:rFonts w:asciiTheme="majorHAnsi" w:hAnsiTheme="majorHAnsi"/>
+        </w:rPr>
+        <w:t xml:space="preserve"> </w:t>
+      </w:r>
+    </w:p>
+    <w:p>
+      <w:pPr>
+        <w:rPr>
+          <w:color w:val="808080" w:themeColor="background1" w:themeShade="80"/>
+        </w:rPr>
+      </w:pPr>
     </w:p>
     <w:p>
       <w:pPr>
@@ -1496,54 +1610,7 @@
           <w:sz w:val="20"/>
           <w:szCs w:val="20"/>
         </w:rPr>
-        <w:t>: Types of d</w:t>
-      </w:r>
-      <w:r>
-        <w:rPr>
-          <w:i/>
-          <w:color w:val="808080" w:themeColor="background1" w:themeShade="80"/>
-          <w:sz w:val="20"/>
-          <w:szCs w:val="20"/>
-        </w:rPr>
-        <w:t>ata flowing into CA APM</w:t>
-      </w:r>
-      <w:r>
-        <w:rPr>
-          <w:i/>
-          <w:color w:val="808080" w:themeColor="background1" w:themeShade="80"/>
-          <w:sz w:val="20"/>
-          <w:szCs w:val="20"/>
-        </w:rPr>
-        <w:t xml:space="preserve"> </w:t>
-      </w:r>
-      <w:proofErr w:type="spellStart"/>
-      <w:r>
-        <w:rPr>
-          <w:i/>
-          <w:color w:val="808080" w:themeColor="background1" w:themeShade="80"/>
-          <w:sz w:val="20"/>
-          <w:szCs w:val="20"/>
-        </w:rPr>
-        <w:t>WebViewer</w:t>
-      </w:r>
-      <w:proofErr w:type="spellEnd"/>
-      <w:r>
-        <w:rPr>
-          <w:i/>
-          <w:color w:val="808080" w:themeColor="background1" w:themeShade="80"/>
-          <w:sz w:val="20"/>
-          <w:szCs w:val="20"/>
-        </w:rPr>
-        <w:t xml:space="preserve"> from CA MAA</w:t>
-      </w:r>
-      <w:r>
-        <w:rPr>
-          <w:i/>
-          <w:color w:val="808080" w:themeColor="background1" w:themeShade="80"/>
-          <w:sz w:val="20"/>
-          <w:szCs w:val="20"/>
-        </w:rPr>
-        <w:t xml:space="preserve"> using the new integration mechanism</w:t>
+        <w:t xml:space="preserve">: CA MAA Data available in CA APM after integration </w:t>
       </w:r>
     </w:p>
     <w:p>
@@ -1561,29 +1628,6 @@
           <w:color w:val="808080" w:themeColor="background1" w:themeShade="80"/>
         </w:rPr>
       </w:pPr>
-      <w:r>
-        <w:rPr>
-          <w:rFonts w:cs="Arial"/>
-          <w:color w:val="808080" w:themeColor="background1" w:themeShade="80"/>
-        </w:rPr>
-        <w:t>Note that the current data is in APM format ‘</w:t>
-      </w:r>
-      <w:proofErr w:type="spellStart"/>
-      <w:r>
-        <w:rPr>
-          <w:rFonts w:cs="Arial"/>
-          <w:color w:val="808080" w:themeColor="background1" w:themeShade="80"/>
-        </w:rPr>
-        <w:t>intAverage</w:t>
-      </w:r>
-      <w:proofErr w:type="spellEnd"/>
-      <w:r>
-        <w:rPr>
-          <w:rFonts w:cs="Arial"/>
-          <w:color w:val="808080" w:themeColor="background1" w:themeShade="80"/>
-        </w:rPr>
-        <w:t>’. This can be modified to support</w:t>
-      </w:r>
       <w:r>
         <w:rPr>
           <w:rFonts w:cs="Arial"/>
@@ -1632,7 +1676,25 @@
         <w:rPr>
           <w:rFonts w:asciiTheme="majorHAnsi" w:hAnsiTheme="majorHAnsi"/>
         </w:rPr>
-        <w:t xml:space="preserve">Obtain access to both CA MAA server and CA APM </w:t>
+        <w:t xml:space="preserve">Obtain </w:t>
+      </w:r>
+      <w:r>
+        <w:rPr>
+          <w:rFonts w:asciiTheme="majorHAnsi" w:hAnsiTheme="majorHAnsi"/>
+        </w:rPr>
+        <w:t xml:space="preserve">network or internet </w:t>
+      </w:r>
+      <w:r>
+        <w:rPr>
+          <w:rFonts w:asciiTheme="majorHAnsi" w:hAnsiTheme="majorHAnsi"/>
+        </w:rPr>
+        <w:t>access to both CA MAA server and C</w:t>
+      </w:r>
+      <w:r>
+        <w:rPr>
+          <w:rFonts w:asciiTheme="majorHAnsi" w:hAnsiTheme="majorHAnsi"/>
+        </w:rPr>
+        <w:t xml:space="preserve">A APM </w:t>
       </w:r>
       <w:proofErr w:type="spellStart"/>
       <w:r>
@@ -1646,7 +1708,13 @@
         <w:rPr>
           <w:rFonts w:asciiTheme="majorHAnsi" w:hAnsiTheme="majorHAnsi"/>
         </w:rPr>
-        <w:t xml:space="preserve"> – make sure both are accessible from both the </w:t>
+        <w:t xml:space="preserve"> – make sure they</w:t>
+      </w:r>
+      <w:r>
+        <w:rPr>
+          <w:rFonts w:asciiTheme="majorHAnsi" w:hAnsiTheme="majorHAnsi"/>
+        </w:rPr>
+        <w:t xml:space="preserve"> are accessible from both the </w:t>
       </w:r>
       <w:proofErr w:type="spellStart"/>
       <w:r>
@@ -1895,25 +1963,7 @@
           <w:sz w:val="20"/>
           <w:szCs w:val="20"/>
         </w:rPr>
-        <w:t>Image 3</w:t>
-      </w:r>
-      <w:r>
-        <w:rPr>
-          <w:i/>
-          <w:color w:val="808080" w:themeColor="background1" w:themeShade="80"/>
-          <w:sz w:val="20"/>
-          <w:szCs w:val="20"/>
-        </w:rPr>
-        <w:t xml:space="preserve">: </w:t>
-      </w:r>
-      <w:r>
-        <w:rPr>
-          <w:i/>
-          <w:color w:val="808080" w:themeColor="background1" w:themeShade="80"/>
-          <w:sz w:val="20"/>
-          <w:szCs w:val="20"/>
-        </w:rPr>
-        <w:t xml:space="preserve">Contents of the new integration </w:t>
+        <w:t xml:space="preserve">Image 3: Contents of the new integration </w:t>
       </w:r>
     </w:p>
     <w:p>
@@ -1992,12 +2042,6 @@
         <w:gridCol w:w="8760"/>
       </w:tblGrid>
       <w:tr>
-        <w:tblPrEx>
-          <w:tblCellMar>
-            <w:top w:w="0" w:type="dxa"/>
-            <w:bottom w:w="0" w:type="dxa"/>
-          </w:tblCellMar>
-        </w:tblPrEx>
         <w:trPr>
           <w:trHeight w:val="2808"/>
         </w:trPr>
@@ -2107,7 +2151,7 @@
                 <w:sz w:val="22"/>
                 <w:szCs w:val="22"/>
               </w:rPr>
-              <w:t>ntAverage</w:t>
+              <w:t>ntCounter</w:t>
             </w:r>
             <w:proofErr w:type="spellEnd"/>
           </w:p>
@@ -2162,15 +2206,7 @@
                 <w:sz w:val="22"/>
                 <w:szCs w:val="22"/>
               </w:rPr>
-              <w:t>="tenant organisation</w:t>
-            </w:r>
-            <w:r>
-              <w:rPr>
-                <w:color w:val="808080" w:themeColor="background1" w:themeShade="80"/>
-                <w:sz w:val="22"/>
-                <w:szCs w:val="22"/>
-              </w:rPr>
-              <w:t>"</w:t>
+              <w:t>="tenant organisation"</w:t>
             </w:r>
           </w:p>
           <w:p>
@@ -2206,15 +2242,7 @@
                 <w:sz w:val="22"/>
                 <w:szCs w:val="22"/>
               </w:rPr>
-              <w:t>="username</w:t>
-            </w:r>
-            <w:r>
-              <w:rPr>
-                <w:color w:val="808080" w:themeColor="background1" w:themeShade="80"/>
-                <w:sz w:val="22"/>
-                <w:szCs w:val="22"/>
-              </w:rPr>
-              <w:t>"</w:t>
+              <w:t>="username"</w:t>
             </w:r>
           </w:p>
           <w:p>
@@ -2250,15 +2278,7 @@
                 <w:sz w:val="22"/>
                 <w:szCs w:val="22"/>
               </w:rPr>
-              <w:t>="password</w:t>
-            </w:r>
-            <w:r>
-              <w:rPr>
-                <w:color w:val="808080" w:themeColor="background1" w:themeShade="80"/>
-                <w:sz w:val="22"/>
-                <w:szCs w:val="22"/>
-              </w:rPr>
-              <w:t>"</w:t>
+              <w:t>="password"</w:t>
             </w:r>
           </w:p>
           <w:p>
@@ -2393,18 +2413,88 @@
         <w:t>Note that the date parameters must be in the above format</w:t>
       </w:r>
       <w:r>
-        <w:t xml:space="preserve">. The </w:t>
+        <w:t xml:space="preserve">. </w:t>
+      </w:r>
+      <w:r>
+        <w:t xml:space="preserve">Data type </w:t>
       </w:r>
       <w:proofErr w:type="spellStart"/>
       <w:r>
+        <w:t>IntCounter</w:t>
+      </w:r>
+      <w:proofErr w:type="spellEnd"/>
+      <w:r>
+        <w:t xml:space="preserve"> is typically used with CA MAA data because the data is collected over a minimum period of a day. </w:t>
+      </w:r>
+    </w:p>
+    <w:p/>
+    <w:p/>
+    <w:p/>
+    <w:p>
+      <w:pPr>
+        <w:rPr>
+          <w:b/>
+        </w:rPr>
+      </w:pPr>
+      <w:r>
+        <w:rPr>
+          <w:b/>
+        </w:rPr>
+        <w:lastRenderedPageBreak/>
+        <w:t xml:space="preserve">The </w:t>
+      </w:r>
+      <w:proofErr w:type="spellStart"/>
+      <w:r>
+        <w:rPr>
+          <w:b/>
+        </w:rPr>
         <w:t>APMdataType</w:t>
       </w:r>
       <w:proofErr w:type="spellEnd"/>
       <w:r>
-        <w:t xml:space="preserve"> supports the following:</w:t>
-      </w:r>
-    </w:p>
-    <w:p/>
+        <w:rPr>
+          <w:b/>
+        </w:rPr>
+        <w:t xml:space="preserve"> </w:t>
+      </w:r>
+      <w:r>
+        <w:rPr>
+          <w:b/>
+        </w:rPr>
+        <w:t xml:space="preserve">–variable </w:t>
+      </w:r>
+      <w:r>
+        <w:rPr>
+          <w:b/>
+        </w:rPr>
+        <w:t xml:space="preserve">has been tested with </w:t>
+      </w:r>
+      <w:r>
+        <w:rPr>
+          <w:b/>
+        </w:rPr>
+        <w:t>following</w:t>
+      </w:r>
+      <w:r>
+        <w:rPr>
+          <w:b/>
+        </w:rPr>
+        <w:t xml:space="preserve"> values</w:t>
+      </w:r>
+      <w:r>
+        <w:rPr>
+          <w:b/>
+        </w:rPr>
+        <w:t>:</w:t>
+      </w:r>
+    </w:p>
+    <w:p>
+      <w:pPr>
+        <w:rPr>
+          <w:b/>
+        </w:rPr>
+      </w:pPr>
+    </w:p>
     <w:p>
       <w:pPr>
         <w:rPr>
@@ -2419,98 +2509,149 @@
           <w:sz w:val="22"/>
           <w:szCs w:val="22"/>
         </w:rPr>
-        <w:t>PerIntervalCounter</w:t>
+        <w:t>IntAverage</w:t>
       </w:r>
       <w:proofErr w:type="spellEnd"/>
+      <w:r>
+        <w:rPr>
+          <w:sz w:val="22"/>
+          <w:szCs w:val="22"/>
+        </w:rPr>
+        <w:t xml:space="preserve"> (useful for response times, like “</w:t>
+      </w:r>
+      <w:proofErr w:type="spellStart"/>
+      <w:r>
+        <w:rPr>
+          <w:sz w:val="22"/>
+          <w:szCs w:val="22"/>
+        </w:rPr>
+        <w:t>average</w:t>
+      </w:r>
+      <w:r>
+        <w:rPr>
+          <w:sz w:val="22"/>
+          <w:szCs w:val="22"/>
+        </w:rPr>
+        <w:t>e</w:t>
+      </w:r>
+      <w:proofErr w:type="spellEnd"/>
+      <w:r>
+        <w:rPr>
+          <w:sz w:val="22"/>
+          <w:szCs w:val="22"/>
+        </w:rPr>
+        <w:t xml:space="preserve"> time in seconds”; you don’t calculate the average yourself; just report all the applicable metrics (like in a loop) and the calculation will be performed automatically at the end of the interval)</w:t>
+      </w:r>
+    </w:p>
+    <w:p>
+      <w:pPr>
+        <w:rPr>
+          <w:sz w:val="22"/>
+          <w:szCs w:val="22"/>
+        </w:rPr>
+      </w:pPr>
+      <w:proofErr w:type="spellStart"/>
       <w:r>
         <w:rPr>
           <w:b/>
           <w:sz w:val="22"/>
           <w:szCs w:val="22"/>
         </w:rPr>
-        <w:t xml:space="preserve"> </w:t>
-      </w:r>
-      <w:r>
-        <w:rPr>
-          <w:sz w:val="22"/>
-          <w:szCs w:val="22"/>
-        </w:rPr>
-        <w:t>(useful for rate metrics, like “miles per hour” or “errors per interval”; resets to zero at each new interval)</w:t>
-      </w:r>
-    </w:p>
-    <w:p>
-      <w:pPr>
-        <w:rPr>
-          <w:sz w:val="22"/>
-          <w:szCs w:val="22"/>
-        </w:rPr>
-      </w:pPr>
-      <w:proofErr w:type="spellStart"/>
+        <w:t>IntCounter</w:t>
+      </w:r>
+      <w:proofErr w:type="spellEnd"/>
       <w:r>
         <w:rPr>
           <w:b/>
           <w:sz w:val="22"/>
           <w:szCs w:val="22"/>
         </w:rPr>
-        <w:t>IntCounter</w:t>
+        <w:t xml:space="preserve"> </w:t>
+      </w:r>
+      <w:r>
+        <w:rPr>
+          <w:sz w:val="22"/>
+          <w:szCs w:val="22"/>
+        </w:rPr>
+        <w:t>(useful for tally metrics, like “</w:t>
+      </w:r>
+      <w:proofErr w:type="spellStart"/>
+      <w:r>
+        <w:rPr>
+          <w:sz w:val="22"/>
+          <w:szCs w:val="22"/>
+        </w:rPr>
+        <w:t>msgs</w:t>
       </w:r>
       <w:proofErr w:type="spellEnd"/>
+      <w:r>
+        <w:rPr>
+          <w:sz w:val="22"/>
+          <w:szCs w:val="22"/>
+        </w:rPr>
+        <w:t xml:space="preserve"> in queue”, and does not change until a new value is reported)</w:t>
+      </w:r>
+    </w:p>
+    <w:p/>
+    <w:p>
+      <w:pPr>
+        <w:rPr>
+          <w:b/>
+        </w:rPr>
+      </w:pPr>
+      <w:r>
+        <w:rPr>
+          <w:b/>
+        </w:rPr>
+        <w:t xml:space="preserve">The following data types are also available for the </w:t>
+      </w:r>
+      <w:proofErr w:type="spellStart"/>
+      <w:r>
+        <w:rPr>
+          <w:b/>
+        </w:rPr>
+        <w:t>EPAgent</w:t>
+      </w:r>
+      <w:proofErr w:type="spellEnd"/>
+      <w:r>
+        <w:rPr>
+          <w:b/>
+        </w:rPr>
+        <w:t>, but have not been tested with CA MAA data</w:t>
+      </w:r>
+    </w:p>
+    <w:p/>
+    <w:p>
+      <w:pPr>
+        <w:rPr>
+          <w:sz w:val="22"/>
+          <w:szCs w:val="22"/>
+        </w:rPr>
+      </w:pPr>
+      <w:proofErr w:type="spellStart"/>
       <w:r>
         <w:rPr>
           <w:b/>
           <w:sz w:val="22"/>
           <w:szCs w:val="22"/>
         </w:rPr>
-        <w:t xml:space="preserve"> </w:t>
-      </w:r>
-      <w:r>
-        <w:rPr>
-          <w:sz w:val="22"/>
-          <w:szCs w:val="22"/>
-        </w:rPr>
-        <w:t>(useful for tally metrics, like “</w:t>
-      </w:r>
-      <w:proofErr w:type="spellStart"/>
-      <w:r>
-        <w:rPr>
-          <w:sz w:val="22"/>
-          <w:szCs w:val="22"/>
-        </w:rPr>
-        <w:t>msgs</w:t>
+        <w:t>PerIntervalCounter</w:t>
       </w:r>
       <w:proofErr w:type="spellEnd"/>
-      <w:r>
-        <w:rPr>
-          <w:sz w:val="22"/>
-          <w:szCs w:val="22"/>
-        </w:rPr>
-        <w:t xml:space="preserve"> in queue”, and does not change until a new value is reported)</w:t>
-      </w:r>
-    </w:p>
-    <w:p>
-      <w:pPr>
-        <w:rPr>
-          <w:sz w:val="22"/>
-          <w:szCs w:val="22"/>
-        </w:rPr>
-      </w:pPr>
-      <w:proofErr w:type="spellStart"/>
       <w:r>
         <w:rPr>
           <w:b/>
           <w:sz w:val="22"/>
           <w:szCs w:val="22"/>
         </w:rPr>
-        <w:lastRenderedPageBreak/>
-        <w:t>IntAverage</w:t>
-      </w:r>
-      <w:proofErr w:type="spellEnd"/>
+        <w:t xml:space="preserve"> </w:t>
+      </w:r>
       <w:r>
         <w:rPr>
           <w:sz w:val="22"/>
           <w:szCs w:val="22"/>
         </w:rPr>
-        <w:t xml:space="preserve"> (useful for response times, like “average time in seconds”; you don’t calculate the average yourself; just report all the applicable metrics (like in a loop) and the calculation will be performed automatically at the end of the interval)</w:t>
+        <w:t>(useful for rate metrics, like “miles per hour” or “errors per interval”; resets to zero at each new interval)</w:t>
       </w:r>
     </w:p>
     <w:p>
@@ -2587,77 +2728,148 @@
           <w:szCs w:val="22"/>
         </w:rPr>
       </w:pPr>
-      <w:proofErr w:type="spellStart"/>
-      <w:r>
+    </w:p>
+    <w:p>
+      <w:pPr>
         <w:rPr>
           <w:b/>
           <w:sz w:val="22"/>
           <w:szCs w:val="22"/>
         </w:rPr>
-        <w:t>StringEvent</w:t>
-      </w:r>
-      <w:proofErr w:type="spellEnd"/>
-      <w:r>
-        <w:rPr>
+      </w:pPr>
+      <w:r>
+        <w:rPr>
+          <w:b/>
           <w:sz w:val="22"/>
           <w:szCs w:val="22"/>
         </w:rPr>
-        <w:t xml:space="preserve"> (use to report string values, like “</w:t>
+        <w:t xml:space="preserve">The following data type is always used for Alerted Apps data. The variable </w:t>
       </w:r>
       <w:proofErr w:type="spellStart"/>
-      <w:r>
-        <w:rPr>
+      <w:proofErr w:type="gramStart"/>
+      <w:r>
+        <w:rPr>
+          <w:b/>
+          <w:color w:val="808080" w:themeColor="background1" w:themeShade="80"/>
           <w:sz w:val="22"/>
           <w:szCs w:val="22"/>
         </w:rPr>
-        <w:t>startup</w:t>
+        <w:t>APMdataType</w:t>
       </w:r>
       <w:proofErr w:type="spellEnd"/>
       <w:r>
         <w:rPr>
+          <w:b/>
           <w:sz w:val="22"/>
           <w:szCs w:val="22"/>
         </w:rPr>
-        <w:t xml:space="preserve"> command-line” or a log entry).  NOTE: </w:t>
-      </w:r>
-      <w:proofErr w:type="spellStart"/>
-      <w:r>
-        <w:rPr>
+        <w:t xml:space="preserve">  </w:t>
+      </w:r>
+      <w:r>
+        <w:rPr>
+          <w:b/>
           <w:sz w:val="22"/>
           <w:szCs w:val="22"/>
         </w:rPr>
-        <w:t>StringEvents</w:t>
-      </w:r>
-      <w:proofErr w:type="spellEnd"/>
-      <w:r>
-        <w:rPr>
+        <w:t>-</w:t>
+      </w:r>
+      <w:proofErr w:type="gramEnd"/>
+      <w:r>
+        <w:rPr>
+          <w:b/>
           <w:sz w:val="22"/>
           <w:szCs w:val="22"/>
         </w:rPr>
+        <w:t xml:space="preserve">setting </w:t>
+      </w:r>
+      <w:r>
+        <w:rPr>
+          <w:b/>
+          <w:sz w:val="22"/>
+          <w:szCs w:val="22"/>
+        </w:rPr>
+        <w:t>has no effect on it.</w:t>
+      </w:r>
+    </w:p>
+    <w:p>
+      <w:pPr>
+        <w:rPr>
+          <w:sz w:val="22"/>
+          <w:szCs w:val="22"/>
+        </w:rPr>
+      </w:pPr>
+    </w:p>
+    <w:p>
+      <w:pPr>
+        <w:rPr>
+          <w:sz w:val="22"/>
+          <w:szCs w:val="22"/>
+        </w:rPr>
+      </w:pPr>
+      <w:proofErr w:type="spellStart"/>
+      <w:r>
+        <w:rPr>
+          <w:b/>
+          <w:sz w:val="22"/>
+          <w:szCs w:val="22"/>
+        </w:rPr>
+        <w:t>StringEvent</w:t>
+      </w:r>
+      <w:proofErr w:type="spellEnd"/>
+      <w:r>
+        <w:rPr>
+          <w:sz w:val="22"/>
+          <w:szCs w:val="22"/>
+        </w:rPr>
+        <w:t xml:space="preserve"> (use to report string values, like “</w:t>
+      </w:r>
+      <w:proofErr w:type="spellStart"/>
+      <w:r>
+        <w:rPr>
+          <w:sz w:val="22"/>
+          <w:szCs w:val="22"/>
+        </w:rPr>
+        <w:t>startup</w:t>
+      </w:r>
+      <w:proofErr w:type="spellEnd"/>
+      <w:r>
+        <w:rPr>
+          <w:sz w:val="22"/>
+          <w:szCs w:val="22"/>
+        </w:rPr>
+        <w:t xml:space="preserve"> command-line” or a log entry).  NOTE: </w:t>
+      </w:r>
+      <w:proofErr w:type="spellStart"/>
+      <w:r>
+        <w:rPr>
+          <w:sz w:val="22"/>
+          <w:szCs w:val="22"/>
+        </w:rPr>
+        <w:t>StringEvents</w:t>
+      </w:r>
+      <w:proofErr w:type="spellEnd"/>
+      <w:r>
+        <w:rPr>
+          <w:sz w:val="22"/>
+          <w:szCs w:val="22"/>
+        </w:rPr>
         <w:t xml:space="preserve"> are not stored historically; only current values are used.</w:t>
       </w:r>
-    </w:p>
-    <w:p/>
-    <w:p>
-      <w:r>
-        <w:t xml:space="preserve">Depending on what type of CA MAA data is being pushed, either </w:t>
-      </w:r>
-      <w:proofErr w:type="spellStart"/>
-      <w:r>
-        <w:t>intAverage</w:t>
-      </w:r>
-      <w:proofErr w:type="spellEnd"/>
-      <w:r>
-        <w:t xml:space="preserve">, or </w:t>
-      </w:r>
-      <w:proofErr w:type="spellStart"/>
-      <w:r>
-        <w:t>IntCounter</w:t>
-      </w:r>
-      <w:proofErr w:type="spellEnd"/>
-      <w:r>
-        <w:t xml:space="preserve"> should probably be used. </w:t>
-      </w:r>
+      <w:r>
+        <w:rPr>
+          <w:sz w:val="22"/>
+          <w:szCs w:val="22"/>
+        </w:rPr>
+        <w:t xml:space="preserve"> </w:t>
+      </w:r>
+    </w:p>
+    <w:p>
+      <w:pPr>
+        <w:rPr>
+          <w:sz w:val="22"/>
+          <w:szCs w:val="22"/>
+        </w:rPr>
+      </w:pPr>
     </w:p>
     <w:p/>
     <w:p>
@@ -2731,24 +2943,13 @@
           <w:ilvl w:val="0"/>
           <w:numId w:val="40"/>
         </w:numPr>
+        <w:rPr>
+          <w:color w:val="808080" w:themeColor="background1" w:themeShade="80"/>
+        </w:rPr>
       </w:pPr>
       <w:r>
         <w:t>Run the batch file by double-clicking on it, or by typing its name in command prompt</w:t>
       </w:r>
-    </w:p>
-    <w:p>
-      <w:pPr>
-        <w:rPr>
-          <w:color w:val="808080" w:themeColor="background1" w:themeShade="80"/>
-        </w:rPr>
-      </w:pPr>
-    </w:p>
-    <w:p>
-      <w:pPr>
-        <w:rPr>
-          <w:color w:val="808080" w:themeColor="background1" w:themeShade="80"/>
-        </w:rPr>
-      </w:pPr>
     </w:p>
     <w:p>
       <w:pPr>
@@ -2789,12 +2990,6 @@
         <w:gridCol w:w="9372"/>
       </w:tblGrid>
       <w:tr>
-        <w:tblPrEx>
-          <w:tblCellMar>
-            <w:top w:w="0" w:type="dxa"/>
-            <w:bottom w:w="0" w:type="dxa"/>
-          </w:tblCellMar>
-        </w:tblPrEx>
         <w:trPr>
           <w:trHeight w:val="3131"/>
         </w:trPr>
@@ -2813,13 +3008,13 @@
               <w:rPr>
                 <w:color w:val="808080" w:themeColor="background1" w:themeShade="80"/>
               </w:rPr>
-              <w:t>===========</w:t>
+              <w:t>================= Fetching app performanc</w:t>
             </w:r>
             <w:r>
               <w:rPr>
                 <w:color w:val="808080" w:themeColor="background1" w:themeShade="80"/>
               </w:rPr>
-              <w:t xml:space="preserve"> Fetching app performance data from CA MAA =============</w:t>
+              <w:t>e data from CA MAA ============</w:t>
             </w:r>
           </w:p>
           <w:p>
@@ -2875,13 +3070,7 @@
               <w:rPr>
                 <w:color w:val="808080" w:themeColor="background1" w:themeShade="80"/>
               </w:rPr>
-              <w:t>===========</w:t>
-            </w:r>
-            <w:r>
-              <w:rPr>
-                <w:color w:val="808080" w:themeColor="background1" w:themeShade="80"/>
-              </w:rPr>
-              <w:t xml:space="preserve"> Finished fetching data from CA MAA ====================</w:t>
+              <w:t>See apps_alerted.log for details</w:t>
             </w:r>
           </w:p>
           <w:p>
@@ -2895,13 +3084,27 @@
               <w:rPr>
                 <w:color w:val="808080" w:themeColor="background1" w:themeShade="80"/>
               </w:rPr>
-              <w:t>==========</w:t>
+              <w:t xml:space="preserve">================= Finished fetching data </w:t>
             </w:r>
             <w:r>
               <w:rPr>
                 <w:color w:val="808080" w:themeColor="background1" w:themeShade="80"/>
               </w:rPr>
-              <w:t xml:space="preserve"> Pushing data to APM </w:t>
+              <w:t>from CA MAA ===================</w:t>
+            </w:r>
+          </w:p>
+          <w:p>
+            <w:pPr>
+              <w:ind w:left="192"/>
+              <w:rPr>
+                <w:color w:val="808080" w:themeColor="background1" w:themeShade="80"/>
+              </w:rPr>
+            </w:pPr>
+            <w:r>
+              <w:rPr>
+                <w:color w:val="808080" w:themeColor="background1" w:themeShade="80"/>
+              </w:rPr>
+              <w:t xml:space="preserve">================= Pushing data to APM </w:t>
             </w:r>
             <w:proofErr w:type="spellStart"/>
             <w:r>
@@ -2921,7 +3124,7 @@
               <w:rPr>
                 <w:color w:val="808080" w:themeColor="background1" w:themeShade="80"/>
               </w:rPr>
-              <w:t xml:space="preserve"> ==========================</w:t>
+              <w:t xml:space="preserve"> ========================</w:t>
             </w:r>
           </w:p>
           <w:p>
@@ -2977,33 +3180,7 @@
               <w:rPr>
                 <w:color w:val="808080" w:themeColor="background1" w:themeShade="80"/>
               </w:rPr>
-              <w:t>"=========</w:t>
-            </w:r>
-            <w:r>
-              <w:rPr>
-                <w:color w:val="808080" w:themeColor="background1" w:themeShade="80"/>
-              </w:rPr>
-              <w:t xml:space="preserve"> Finished pushing data to APM </w:t>
-            </w:r>
-            <w:proofErr w:type="spellStart"/>
-            <w:r>
-              <w:rPr>
-                <w:color w:val="808080" w:themeColor="background1" w:themeShade="80"/>
-              </w:rPr>
-              <w:t>EPAgent</w:t>
-            </w:r>
-            <w:proofErr w:type="spellEnd"/>
-            <w:r>
-              <w:rPr>
-                <w:color w:val="808080" w:themeColor="background1" w:themeShade="80"/>
-              </w:rPr>
-              <w:t xml:space="preserve"> ==================</w:t>
-            </w:r>
-            <w:r>
-              <w:rPr>
-                <w:color w:val="808080" w:themeColor="background1" w:themeShade="80"/>
-              </w:rPr>
-              <w:t>=</w:t>
+              <w:t>See apps_alerted_apm.log for details</w:t>
             </w:r>
           </w:p>
           <w:p>
@@ -3013,6 +3190,32 @@
                 <w:color w:val="808080" w:themeColor="background1" w:themeShade="80"/>
               </w:rPr>
             </w:pPr>
+            <w:r>
+              <w:rPr>
+                <w:color w:val="808080" w:themeColor="background1" w:themeShade="80"/>
+              </w:rPr>
+              <w:t xml:space="preserve">================= Finished pushing data to APM </w:t>
+            </w:r>
+            <w:proofErr w:type="spellStart"/>
+            <w:r>
+              <w:rPr>
+                <w:color w:val="808080" w:themeColor="background1" w:themeShade="80"/>
+              </w:rPr>
+              <w:t>EPAgent</w:t>
+            </w:r>
+            <w:proofErr w:type="spellEnd"/>
+            <w:r>
+              <w:rPr>
+                <w:color w:val="808080" w:themeColor="background1" w:themeShade="80"/>
+              </w:rPr>
+              <w:t xml:space="preserve"> ==================</w:t>
+            </w:r>
+            <w:r>
+              <w:rPr>
+                <w:color w:val="808080" w:themeColor="background1" w:themeShade="80"/>
+              </w:rPr>
+              <w:t xml:space="preserve"> </w:t>
+            </w:r>
           </w:p>
           <w:p>
             <w:pPr>
@@ -3064,7 +3267,6 @@
           <w:color w:val="808080" w:themeColor="background1" w:themeShade="80"/>
           <w:lang w:val="en-US"/>
         </w:rPr>
-        <w:lastRenderedPageBreak/>
         <w:drawing>
           <wp:inline distT="0" distB="0" distL="0" distR="0" wp14:anchorId="2D4A5BE3" wp14:editId="2509D234">
             <wp:extent cx="5265420" cy="3101340"/>
@@ -3131,25 +3333,7 @@
           <w:sz w:val="20"/>
           <w:szCs w:val="20"/>
         </w:rPr>
-        <w:t>Image 4</w:t>
-      </w:r>
-      <w:r>
-        <w:rPr>
-          <w:i/>
-          <w:color w:val="808080" w:themeColor="background1" w:themeShade="80"/>
-          <w:sz w:val="20"/>
-          <w:szCs w:val="20"/>
-        </w:rPr>
-        <w:t xml:space="preserve">: </w:t>
-      </w:r>
-      <w:r>
-        <w:rPr>
-          <w:i/>
-          <w:color w:val="808080" w:themeColor="background1" w:themeShade="80"/>
-          <w:sz w:val="20"/>
-          <w:szCs w:val="20"/>
-        </w:rPr>
-        <w:t>Output and log files created by the new integration mechanism</w:t>
+        <w:t>Image 4: Output and log files created by the new integration mechanism</w:t>
       </w:r>
     </w:p>
     <w:p>
@@ -3277,25 +3461,7 @@
           <w:sz w:val="20"/>
           <w:szCs w:val="20"/>
         </w:rPr>
-        <w:t>Image 5</w:t>
-      </w:r>
-      <w:r>
-        <w:rPr>
-          <w:i/>
-          <w:color w:val="808080" w:themeColor="background1" w:themeShade="80"/>
-          <w:sz w:val="20"/>
-          <w:szCs w:val="20"/>
-        </w:rPr>
-        <w:t>:</w:t>
-      </w:r>
-      <w:r>
-        <w:rPr>
-          <w:i/>
-          <w:color w:val="808080" w:themeColor="background1" w:themeShade="80"/>
-          <w:sz w:val="20"/>
-          <w:szCs w:val="20"/>
-        </w:rPr>
-        <w:t xml:space="preserve"> CA MAA data in CA APM </w:t>
+        <w:t xml:space="preserve">Image 5: CA MAA data in CA APM </w:t>
       </w:r>
       <w:proofErr w:type="spellStart"/>
       <w:r>
@@ -3426,31 +3592,13 @@
           <w:sz w:val="20"/>
           <w:szCs w:val="20"/>
         </w:rPr>
-        <w:t>Image 6</w:t>
-      </w:r>
-      <w:r>
-        <w:rPr>
-          <w:i/>
+        <w:t>Image 6: CA MAA data in apps_summary.csv generated by maa_ws.jar</w:t>
+      </w:r>
+    </w:p>
+    <w:p>
+      <w:pPr>
+        <w:rPr>
           <w:color w:val="808080" w:themeColor="background1" w:themeShade="80"/>
-          <w:sz w:val="20"/>
-          <w:szCs w:val="20"/>
-        </w:rPr>
-        <w:t xml:space="preserve">: CA MAA data in </w:t>
-      </w:r>
-      <w:r>
-        <w:rPr>
-          <w:i/>
-          <w:color w:val="808080" w:themeColor="background1" w:themeShade="80"/>
-          <w:sz w:val="20"/>
-          <w:szCs w:val="20"/>
-        </w:rPr>
-        <w:t>apps_summary.csv generated by maa_ws.jar</w:t>
-      </w:r>
-    </w:p>
-    <w:p>
-      <w:pPr>
-        <w:rPr>
-          <w:color w:val="808080" w:themeColor="background1" w:themeShade="80"/>
         </w:rPr>
       </w:pPr>
     </w:p>
@@ -3466,7 +3614,6 @@
         <w:rPr>
           <w:color w:val="auto"/>
         </w:rPr>
-        <w:lastRenderedPageBreak/>
         <w:t>Scheduling the integration</w:t>
       </w:r>
       <w:bookmarkEnd w:id="5"/>
@@ -3683,7 +3830,7 @@
         <w:rStyle w:val="PageNumber"/>
         <w:noProof/>
       </w:rPr>
-      <w:t>1</w:t>
+      <w:t>8</w:t>
     </w:r>
     <w:r>
       <w:rPr>
@@ -3713,7 +3860,7 @@
       <w:rPr>
         <w:noProof/>
       </w:rPr>
-      <w:t>Friday, 23 October 15</w:t>
+      <w:t>Friday, 30 October 15</w:t>
     </w:r>
     <w:r>
       <w:fldChar w:fldCharType="end"/>
@@ -8518,7 +8665,7 @@
 </file>
 
 <file path=customXml/itemProps1.xml><?xml version="1.0" encoding="utf-8"?>
-<ds:datastoreItem xmlns:ds="http://schemas.openxmlformats.org/officeDocument/2006/customXml" ds:itemID="{6093D77E-2A43-4E06-AA6C-652ECD888018}">
+<ds:datastoreItem xmlns:ds="http://schemas.openxmlformats.org/officeDocument/2006/customXml" ds:itemID="{371B701F-5977-417E-B346-23D29EC848C1}">
   <ds:schemaRefs>
     <ds:schemaRef ds:uri="http://schemas.openxmlformats.org/officeDocument/2006/bibliography"/>
   </ds:schemaRefs>

</xml_diff>

<commit_message>
modifying for apm standard
- modify readme.md
- remove archive binaries
</commit_message>
<xml_diff>
--- a/CA MAA - APM Integration.docx
+++ b/CA MAA - APM Integration.docx
@@ -744,12 +744,7 @@
         <w:t xml:space="preserve"> way to mine data directly f</w:t>
       </w:r>
       <w:r>
-        <w:t>rom the CA MAA REST</w:t>
-      </w:r>
-      <w:bookmarkStart w:id="1" w:name="_GoBack"/>
-      <w:bookmarkEnd w:id="1"/>
-      <w:r>
-        <w:t xml:space="preserve"> API</w:t>
+        <w:t>rom the CA MAA REST API</w:t>
       </w:r>
       <w:r>
         <w:t xml:space="preserve"> in order to push it to the CA APM </w:t>
@@ -775,7 +770,7 @@
           <w:color w:val="auto"/>
         </w:rPr>
       </w:pPr>
-      <w:bookmarkStart w:id="2" w:name="_Toc433364500"/>
+      <w:bookmarkStart w:id="1" w:name="_Toc433364500"/>
       <w:r>
         <w:rPr>
           <w:color w:val="auto"/>
@@ -783,7 +778,7 @@
         <w:lastRenderedPageBreak/>
         <w:t>Architecture</w:t>
       </w:r>
-      <w:bookmarkEnd w:id="2"/>
+      <w:bookmarkEnd w:id="1"/>
     </w:p>
     <w:p/>
     <w:p/>
@@ -809,6 +804,9 @@
         <w:t>EPAgent</w:t>
       </w:r>
       <w:proofErr w:type="spellEnd"/>
+      <w:r>
+        <w:t xml:space="preserve"> (please download from support.ca.com)</w:t>
+      </w:r>
     </w:p>
     <w:p>
       <w:pPr>
@@ -1149,14 +1147,14 @@
           <w:color w:val="auto"/>
         </w:rPr>
       </w:pPr>
-      <w:bookmarkStart w:id="3" w:name="_Toc433364501"/>
+      <w:bookmarkStart w:id="2" w:name="_Toc433364501"/>
       <w:r>
         <w:rPr>
           <w:color w:val="auto"/>
         </w:rPr>
         <w:t>Available data</w:t>
       </w:r>
-      <w:bookmarkEnd w:id="3"/>
+      <w:bookmarkEnd w:id="2"/>
     </w:p>
     <w:p/>
     <w:p>
@@ -1667,7 +1665,7 @@
           <w:color w:val="auto"/>
         </w:rPr>
       </w:pPr>
-      <w:bookmarkStart w:id="4" w:name="_Toc433364502"/>
+      <w:bookmarkStart w:id="3" w:name="_Toc433364502"/>
       <w:r>
         <w:rPr>
           <w:color w:val="auto"/>
@@ -1675,7 +1673,7 @@
         <w:lastRenderedPageBreak/>
         <w:t>Setup</w:t>
       </w:r>
-      <w:bookmarkEnd w:id="4"/>
+      <w:bookmarkEnd w:id="3"/>
     </w:p>
     <w:p>
       <w:pPr>
@@ -1700,45 +1698,39 @@
         <w:rPr>
           <w:rFonts w:asciiTheme="majorHAnsi" w:hAnsiTheme="majorHAnsi"/>
         </w:rPr>
-        <w:t xml:space="preserve">Obtain </w:t>
+        <w:t>Verify your</w:t>
       </w:r>
       <w:r>
         <w:rPr>
           <w:rFonts w:asciiTheme="majorHAnsi" w:hAnsiTheme="majorHAnsi"/>
         </w:rPr>
-        <w:t xml:space="preserve">network or internet </w:t>
+        <w:t xml:space="preserve"> CA MAA server and C</w:t>
       </w:r>
       <w:r>
         <w:rPr>
           <w:rFonts w:asciiTheme="majorHAnsi" w:hAnsiTheme="majorHAnsi"/>
         </w:rPr>
-        <w:t>access to both CA MAA server and C</w:t>
-      </w:r>
+        <w:t xml:space="preserve">A APM </w:t>
+      </w:r>
+      <w:proofErr w:type="spellStart"/>
       <w:r>
         <w:rPr>
           <w:rFonts w:asciiTheme="majorHAnsi" w:hAnsiTheme="majorHAnsi"/>
         </w:rPr>
-        <w:t xml:space="preserve">A APM </w:t>
-      </w:r>
-      <w:proofErr w:type="spellStart"/>
+        <w:t>WebViewer</w:t>
+      </w:r>
+      <w:proofErr w:type="spellEnd"/>
       <w:r>
         <w:rPr>
           <w:rFonts w:asciiTheme="majorHAnsi" w:hAnsiTheme="majorHAnsi"/>
         </w:rPr>
-        <w:t>WebViewer</w:t>
-      </w:r>
-      <w:proofErr w:type="spellEnd"/>
+        <w:t xml:space="preserve"> </w:t>
+      </w:r>
       <w:r>
         <w:rPr>
           <w:rFonts w:asciiTheme="majorHAnsi" w:hAnsiTheme="majorHAnsi"/>
         </w:rPr>
-        <w:t xml:space="preserve"> – make sure they</w:t>
-      </w:r>
-      <w:r>
-        <w:rPr>
-          <w:rFonts w:asciiTheme="majorHAnsi" w:hAnsiTheme="majorHAnsi"/>
-        </w:rPr>
-        <w:t xml:space="preserve"> are accessible from both the </w:t>
+        <w:t xml:space="preserve">can communicate with the </w:t>
       </w:r>
       <w:proofErr w:type="spellStart"/>
       <w:r>
@@ -1867,7 +1859,15 @@
         <w:rPr>
           <w:rFonts w:asciiTheme="majorHAnsi" w:hAnsiTheme="majorHAnsi"/>
         </w:rPr>
-        <w:t>Copy / paste the</w:t>
+        <w:t>Save</w:t>
+      </w:r>
+      <w:bookmarkStart w:id="4" w:name="_GoBack"/>
+      <w:bookmarkEnd w:id="4"/>
+      <w:r>
+        <w:rPr>
+          <w:rFonts w:asciiTheme="majorHAnsi" w:hAnsiTheme="majorHAnsi"/>
+        </w:rPr>
+        <w:t xml:space="preserve"> the</w:t>
       </w:r>
       <w:r>
         <w:rPr>
@@ -2025,7 +2025,16 @@
         </w:numPr>
       </w:pPr>
       <w:r>
-        <w:t xml:space="preserve">Modify the parameters to enable connection to both </w:t>
+        <w:t xml:space="preserve">Modify the </w:t>
+      </w:r>
+      <w:r>
+        <w:t>connection</w:t>
+      </w:r>
+      <w:r>
+        <w:t xml:space="preserve"> parameters for</w:t>
+      </w:r>
+      <w:r>
+        <w:t xml:space="preserve"> both </w:t>
       </w:r>
       <w:proofErr w:type="spellStart"/>
       <w:r>
@@ -2045,8 +2054,25 @@
         </w:numPr>
       </w:pPr>
       <w:r>
-        <w:t>Modify the MAA filter parameters to obtain the required data (Monthly, weekly or daily)</w:t>
-      </w:r>
+        <w:t xml:space="preserve">Modify the MAA filter parameters </w:t>
+      </w:r>
+      <w:r>
+        <w:t xml:space="preserve">for period (Monthly, weekly, </w:t>
+      </w:r>
+      <w:r>
+        <w:t>daily</w:t>
+      </w:r>
+      <w:r>
+        <w:t xml:space="preserve"> or hourly</w:t>
+      </w:r>
+      <w:r>
+        <w:t>)</w:t>
+      </w:r>
+    </w:p>
+    <w:p>
+      <w:pPr>
+        <w:pStyle w:val="ListParagraph"/>
+      </w:pPr>
     </w:p>
     <w:tbl>
       <w:tblPr>
@@ -2464,7 +2490,6 @@
         <w:rPr>
           <w:b/>
         </w:rPr>
-        <w:lastRenderedPageBreak/>
         <w:t xml:space="preserve">The </w:t>
       </w:r>
       <w:proofErr w:type="spellStart"/>
@@ -3248,6 +3273,7 @@
     <w:p/>
     <w:p>
       <w:r>
+        <w:lastRenderedPageBreak/>
         <w:t>Any output and errors will be piped into the above log files. For more information on the operations</w:t>
       </w:r>
       <w:r>
@@ -3601,6 +3627,7 @@
           <w:sz w:val="20"/>
           <w:szCs w:val="20"/>
         </w:rPr>
+        <w:lastRenderedPageBreak/>
         <w:t>Image 6: CA MAA data in apps_summary.csv generated by maa_ws.jar</w:t>
       </w:r>
     </w:p>
@@ -3835,7 +3862,7 @@
         <w:rStyle w:val="PageNumber"/>
         <w:noProof/>
       </w:rPr>
-      <w:t>3</w:t>
+      <w:t>5</w:t>
     </w:r>
     <w:r>
       <w:rPr>
@@ -3865,7 +3892,7 @@
       <w:rPr>
         <w:noProof/>
       </w:rPr>
-      <w:t>Tuesday, 3 November 15</w:t>
+      <w:t>Monday, 21 December 15</w:t>
     </w:r>
     <w:r>
       <w:fldChar w:fldCharType="end"/>
@@ -8670,7 +8697,7 @@
 </file>
 
 <file path=customXml/itemProps1.xml><?xml version="1.0" encoding="utf-8"?>
-<ds:datastoreItem xmlns:ds="http://schemas.openxmlformats.org/officeDocument/2006/customXml" ds:itemID="{A6D0E8DD-CCB0-4AAD-B7C1-BF06A02BA9EF}">
+<ds:datastoreItem xmlns:ds="http://schemas.openxmlformats.org/officeDocument/2006/customXml" ds:itemID="{3D65E2A3-B97F-4856-8DA7-A961369BB8F3}">
   <ds:schemaRefs>
     <ds:schemaRef ds:uri="http://schemas.openxmlformats.org/officeDocument/2006/bibliography"/>
   </ds:schemaRefs>

</xml_diff>